<commit_message>
add achievement_item add achievements_activity add runPaceCalculation - TEST
</commit_message>
<xml_diff>
--- a/Požiadavky na semestrálnu prácu.docx
+++ b/Požiadavky na semestrálnu prácu.docx
@@ -4,7 +4,7 @@
   <w:body>
     <w:p>
       <w:pPr>
-        <w:pStyle w:val="Nzov"/>
+        <w:pStyle w:val="Title"/>
         <w:spacing w:line="240" w:lineRule="auto"/>
         <w:jc w:val="center"/>
       </w:pPr>
@@ -17,7 +17,7 @@
     </w:p>
     <w:p>
       <w:pPr>
-        <w:pStyle w:val="Nadpis1"/>
+        <w:pStyle w:val="Heading1"/>
       </w:pPr>
       <w:bookmarkStart w:id="0" w:name="_65hjsoyqybz1" w:colFirst="0" w:colLast="0"/>
       <w:bookmarkEnd w:id="0"/>
@@ -33,7 +33,7 @@
     </w:p>
     <w:p>
       <w:pPr>
-        <w:pStyle w:val="Nadpis2"/>
+        <w:pStyle w:val="Heading2"/>
       </w:pPr>
       <w:r>
         <w:t>Základné požiadavky na semestrálnu prácu</w:t>
@@ -60,10 +60,7 @@
         <w:t xml:space="preserve">ako aplikácia </w:t>
       </w:r>
       <w:r>
-        <w:t xml:space="preserve">v </w:t>
-      </w:r>
-      <w:r>
-        <w:t xml:space="preserve">technológii Java alebo </w:t>
+        <w:t xml:space="preserve">v technológii Java alebo </w:t>
       </w:r>
       <w:proofErr w:type="spellStart"/>
       <w:r>
@@ -77,9 +74,6 @@
         <w:t>(nie webová aplikácia</w:t>
       </w:r>
       <w:r>
-        <w:rPr>
-          <w:lang w:val="en-US"/>
-        </w:rPr>
         <w:t>)</w:t>
       </w:r>
       <w:r>
@@ -297,7 +291,7 @@
     </w:p>
     <w:p>
       <w:pPr>
-        <w:pStyle w:val="Nadpis2"/>
+        <w:pStyle w:val="Heading2"/>
       </w:pPr>
       <w:bookmarkStart w:id="1" w:name="_wzceujb01b9p" w:colFirst="0" w:colLast="0"/>
       <w:bookmarkEnd w:id="1"/>
@@ -322,7 +316,7 @@
     </w:p>
     <w:p>
       <w:pPr>
-        <w:pStyle w:val="Odsekzoznamu"/>
+        <w:pStyle w:val="ListParagraph"/>
         <w:numPr>
           <w:ilvl w:val="0"/>
           <w:numId w:val="17"/>
@@ -362,7 +356,7 @@
     </w:p>
     <w:p>
       <w:pPr>
-        <w:pStyle w:val="Odsekzoznamu"/>
+        <w:pStyle w:val="ListParagraph"/>
         <w:numPr>
           <w:ilvl w:val="0"/>
           <w:numId w:val="17"/>
@@ -446,7 +440,7 @@
     </w:p>
     <w:p>
       <w:pPr>
-        <w:pStyle w:val="Odsekzoznamu"/>
+        <w:pStyle w:val="ListParagraph"/>
         <w:numPr>
           <w:ilvl w:val="0"/>
           <w:numId w:val="17"/>
@@ -476,7 +470,7 @@
     </w:p>
     <w:p>
       <w:pPr>
-        <w:pStyle w:val="Odsekzoznamu"/>
+        <w:pStyle w:val="ListParagraph"/>
         <w:numPr>
           <w:ilvl w:val="1"/>
           <w:numId w:val="17"/>
@@ -494,7 +488,7 @@
     </w:p>
     <w:p>
       <w:pPr>
-        <w:pStyle w:val="Odsekzoznamu"/>
+        <w:pStyle w:val="ListParagraph"/>
         <w:numPr>
           <w:ilvl w:val="1"/>
           <w:numId w:val="17"/>
@@ -527,7 +521,7 @@
     </w:p>
     <w:p>
       <w:pPr>
-        <w:pStyle w:val="Odsekzoznamu"/>
+        <w:pStyle w:val="ListParagraph"/>
         <w:numPr>
           <w:ilvl w:val="1"/>
           <w:numId w:val="17"/>
@@ -557,7 +551,7 @@
     </w:p>
     <w:p>
       <w:pPr>
-        <w:pStyle w:val="Odsekzoznamu"/>
+        <w:pStyle w:val="ListParagraph"/>
         <w:numPr>
           <w:ilvl w:val="1"/>
           <w:numId w:val="17"/>
@@ -591,27 +585,18 @@
         <w:t xml:space="preserve"> modely</w:t>
       </w:r>
       <w:r>
-        <w:rPr>
-          <w:lang w:val="en-US"/>
-        </w:rPr>
         <w:t>)</w:t>
       </w:r>
       <w:r>
-        <w:rPr>
-          <w:lang w:val="en-US"/>
-        </w:rPr>
         <w:t>.</w:t>
       </w:r>
       <w:r>
-        <w:rPr>
-          <w:lang w:val="en-US"/>
-        </w:rPr>
         <w:t xml:space="preserve"> </w:t>
       </w:r>
     </w:p>
     <w:p>
       <w:pPr>
-        <w:pStyle w:val="Nadpis2"/>
+        <w:pStyle w:val="Heading2"/>
       </w:pPr>
       <w:r>
         <w:t>Termín obhajoby</w:t>
@@ -625,7 +610,7 @@
     </w:p>
     <w:p>
       <w:pPr>
-        <w:pStyle w:val="Odsekzoznamu"/>
+        <w:pStyle w:val="ListParagraph"/>
         <w:numPr>
           <w:ilvl w:val="0"/>
           <w:numId w:val="24"/>
@@ -674,7 +659,7 @@
     </w:p>
     <w:p>
       <w:pPr>
-        <w:pStyle w:val="Odsekzoznamu"/>
+        <w:pStyle w:val="ListParagraph"/>
         <w:numPr>
           <w:ilvl w:val="0"/>
           <w:numId w:val="24"/>
@@ -777,7 +762,7 @@
     </w:p>
     <w:p>
       <w:pPr>
-        <w:pStyle w:val="Odsekzoznamu"/>
+        <w:pStyle w:val="ListParagraph"/>
         <w:numPr>
           <w:ilvl w:val="0"/>
           <w:numId w:val="24"/>
@@ -946,7 +931,7 @@
     </w:p>
     <w:p>
       <w:pPr>
-        <w:pStyle w:val="Nadpis2"/>
+        <w:pStyle w:val="Heading2"/>
       </w:pPr>
       <w:r>
         <w:t>Git repozitár</w:t>
@@ -1380,7 +1365,7 @@
     </w:p>
     <w:p>
       <w:pPr>
-        <w:pStyle w:val="Nadpis2"/>
+        <w:pStyle w:val="Heading2"/>
       </w:pPr>
       <w:bookmarkStart w:id="6" w:name="_v7p5llte6ji4" w:colFirst="0" w:colLast="0"/>
       <w:bookmarkEnd w:id="6"/>
@@ -1432,7 +1417,7 @@
     </w:p>
     <w:p>
       <w:pPr>
-        <w:pStyle w:val="Odsekzoznamu"/>
+        <w:pStyle w:val="ListParagraph"/>
         <w:numPr>
           <w:ilvl w:val="1"/>
           <w:numId w:val="20"/>
@@ -1447,7 +1432,7 @@
     </w:p>
     <w:p>
       <w:pPr>
-        <w:pStyle w:val="Odsekzoznamu"/>
+        <w:pStyle w:val="ListParagraph"/>
         <w:numPr>
           <w:ilvl w:val="2"/>
           <w:numId w:val="20"/>
@@ -1460,7 +1445,7 @@
     </w:p>
     <w:p>
       <w:pPr>
-        <w:pStyle w:val="Odsekzoznamu"/>
+        <w:pStyle w:val="ListParagraph"/>
         <w:numPr>
           <w:ilvl w:val="2"/>
           <w:numId w:val="20"/>
@@ -1521,7 +1506,7 @@
     </w:p>
     <w:p>
       <w:pPr>
-        <w:pStyle w:val="Odsekzoznamu"/>
+        <w:pStyle w:val="ListParagraph"/>
         <w:numPr>
           <w:ilvl w:val="1"/>
           <w:numId w:val="20"/>
@@ -1536,7 +1521,7 @@
     </w:p>
     <w:p>
       <w:pPr>
-        <w:pStyle w:val="Odsekzoznamu"/>
+        <w:pStyle w:val="ListParagraph"/>
         <w:numPr>
           <w:ilvl w:val="2"/>
           <w:numId w:val="20"/>
@@ -1555,7 +1540,7 @@
     </w:p>
     <w:p>
       <w:pPr>
-        <w:pStyle w:val="Odsekzoznamu"/>
+        <w:pStyle w:val="ListParagraph"/>
         <w:numPr>
           <w:ilvl w:val="2"/>
           <w:numId w:val="20"/>
@@ -2040,7 +2025,7 @@
     </w:p>
     <w:p>
       <w:pPr>
-        <w:pStyle w:val="Nadpis1"/>
+        <w:pStyle w:val="Heading1"/>
       </w:pPr>
       <w:bookmarkStart w:id="20" w:name="_9qbrbrafitfh" w:colFirst="0" w:colLast="0"/>
       <w:bookmarkEnd w:id="20"/>
@@ -2357,7 +2342,7 @@
     </w:p>
     <w:p>
       <w:pPr>
-        <w:pStyle w:val="Nadpis2"/>
+        <w:pStyle w:val="Heading2"/>
       </w:pPr>
       <w:bookmarkStart w:id="21" w:name="_r26axkoj5ie8" w:colFirst="0" w:colLast="0"/>
       <w:bookmarkEnd w:id="21"/>
@@ -2525,9 +2510,6 @@
         <w:t xml:space="preserve"> </w:t>
       </w:r>
       <w:r>
-        <w:rPr>
-          <w:lang w:val="en-US"/>
-        </w:rPr>
         <w:t>(</w:t>
       </w:r>
       <w:r>
@@ -3010,6 +2992,7 @@
         <w:rPr>
           <w:i/>
           <w:iCs/>
+          <w:highlight w:val="green"/>
         </w:rPr>
         <w:t xml:space="preserve">, </w:t>
       </w:r>
@@ -3018,6 +3001,7 @@
         <w:rPr>
           <w:i/>
           <w:iCs/>
+          <w:highlight w:val="green"/>
         </w:rPr>
         <w:t>ViewModel</w:t>
       </w:r>
@@ -3026,23 +3010,31 @@
         <w:rPr>
           <w:i/>
           <w:iCs/>
-        </w:rPr>
-        <w:t xml:space="preserve">, </w:t>
-      </w:r>
-      <w:proofErr w:type="spellStart"/>
+          <w:highlight w:val="green"/>
+        </w:rPr>
+        <w:t>,</w:t>
+      </w:r>
       <w:r>
         <w:rPr>
           <w:i/>
           <w:iCs/>
         </w:rPr>
-        <w:t>WorkManager</w:t>
-      </w:r>
-      <w:proofErr w:type="spellEnd"/>
+        <w:t xml:space="preserve"> </w:t>
+      </w:r>
+      <w:proofErr w:type="spellStart"/>
       <w:r>
         <w:rPr>
           <w:i/>
           <w:iCs/>
         </w:rPr>
+        <w:t>WorkManager</w:t>
+      </w:r>
+      <w:proofErr w:type="spellEnd"/>
+      <w:r>
+        <w:rPr>
+          <w:i/>
+          <w:iCs/>
+        </w:rPr>
         <w:t xml:space="preserve"> </w:t>
       </w:r>
       <w:r>
@@ -3411,12 +3403,19 @@
         <w:rPr>
           <w:i/>
           <w:iCs/>
+          <w:highlight w:val="green"/>
         </w:rPr>
         <w:t>RecyclerView</w:t>
       </w:r>
       <w:proofErr w:type="spellEnd"/>
       <w:r>
-        <w:t xml:space="preserve">: </w:t>
+        <w:rPr>
+          <w:highlight w:val="green"/>
+        </w:rPr>
+        <w:t>:</w:t>
+      </w:r>
+      <w:r>
+        <w:t xml:space="preserve"> </w:t>
       </w:r>
       <w:r>
         <w:rPr>
@@ -3734,7 +3733,7 @@
     </w:p>
     <w:p>
       <w:pPr>
-        <w:pStyle w:val="Nadpis2"/>
+        <w:pStyle w:val="Heading2"/>
       </w:pPr>
       <w:bookmarkStart w:id="22" w:name="_mksckx2ge7go" w:colFirst="0" w:colLast="0"/>
       <w:bookmarkEnd w:id="22"/>
@@ -3883,7 +3882,7 @@
     </w:p>
     <w:p>
       <w:pPr>
-        <w:pStyle w:val="Nadpis2"/>
+        <w:pStyle w:val="Heading2"/>
       </w:pPr>
       <w:bookmarkStart w:id="23" w:name="_uvodh9c9a7bb" w:colFirst="0" w:colLast="0"/>
       <w:bookmarkEnd w:id="23"/>
@@ -3958,7 +3957,7 @@
     </w:p>
     <w:p>
       <w:pPr>
-        <w:pStyle w:val="Nadpis1"/>
+        <w:pStyle w:val="Heading1"/>
         <w:rPr>
           <w:i/>
           <w:sz w:val="24"/>
@@ -4593,7 +4592,7 @@
     </w:p>
     <w:p>
       <w:pPr>
-        <w:pStyle w:val="Nadpis1"/>
+        <w:pStyle w:val="Heading1"/>
         <w:rPr>
           <w:sz w:val="24"/>
           <w:szCs w:val="24"/>
@@ -4632,9 +4631,6 @@
         <w:t xml:space="preserve"> </w:t>
       </w:r>
       <w:r>
-        <w:rPr>
-          <w:lang w:val="en-US"/>
-        </w:rPr>
         <w:t>(</w:t>
       </w:r>
       <w:r>
@@ -7549,79 +7545,79 @@
       </w:rPr>
     </w:lvl>
   </w:abstractNum>
-  <w:num w:numId="1">
+  <w:num w:numId="1" w16cid:durableId="1149129691">
     <w:abstractNumId w:val="24"/>
   </w:num>
-  <w:num w:numId="2">
+  <w:num w:numId="2" w16cid:durableId="1986665174">
     <w:abstractNumId w:val="9"/>
   </w:num>
-  <w:num w:numId="3">
+  <w:num w:numId="3" w16cid:durableId="922838916">
     <w:abstractNumId w:val="14"/>
   </w:num>
-  <w:num w:numId="4">
+  <w:num w:numId="4" w16cid:durableId="418210033">
     <w:abstractNumId w:val="0"/>
   </w:num>
-  <w:num w:numId="5">
+  <w:num w:numId="5" w16cid:durableId="1605386390">
     <w:abstractNumId w:val="20"/>
   </w:num>
-  <w:num w:numId="6">
+  <w:num w:numId="6" w16cid:durableId="1299335163">
     <w:abstractNumId w:val="5"/>
   </w:num>
-  <w:num w:numId="7">
+  <w:num w:numId="7" w16cid:durableId="288825948">
     <w:abstractNumId w:val="8"/>
   </w:num>
-  <w:num w:numId="8">
+  <w:num w:numId="8" w16cid:durableId="916212632">
     <w:abstractNumId w:val="13"/>
   </w:num>
-  <w:num w:numId="9">
+  <w:num w:numId="9" w16cid:durableId="1384983683">
     <w:abstractNumId w:val="12"/>
   </w:num>
-  <w:num w:numId="10">
+  <w:num w:numId="10" w16cid:durableId="1967461966">
     <w:abstractNumId w:val="4"/>
   </w:num>
-  <w:num w:numId="11">
+  <w:num w:numId="11" w16cid:durableId="1225483905">
     <w:abstractNumId w:val="22"/>
   </w:num>
-  <w:num w:numId="12">
+  <w:num w:numId="12" w16cid:durableId="1409644751">
     <w:abstractNumId w:val="18"/>
   </w:num>
-  <w:num w:numId="13">
+  <w:num w:numId="13" w16cid:durableId="1986010084">
     <w:abstractNumId w:val="16"/>
   </w:num>
-  <w:num w:numId="14">
+  <w:num w:numId="14" w16cid:durableId="1928539182">
     <w:abstractNumId w:val="2"/>
   </w:num>
-  <w:num w:numId="15">
+  <w:num w:numId="15" w16cid:durableId="81344479">
     <w:abstractNumId w:val="7"/>
   </w:num>
-  <w:num w:numId="16">
+  <w:num w:numId="16" w16cid:durableId="888759466">
     <w:abstractNumId w:val="19"/>
   </w:num>
-  <w:num w:numId="17">
+  <w:num w:numId="17" w16cid:durableId="254637215">
     <w:abstractNumId w:val="6"/>
   </w:num>
-  <w:num w:numId="18">
+  <w:num w:numId="18" w16cid:durableId="726028227">
     <w:abstractNumId w:val="17"/>
   </w:num>
-  <w:num w:numId="19">
+  <w:num w:numId="19" w16cid:durableId="497118112">
     <w:abstractNumId w:val="1"/>
   </w:num>
-  <w:num w:numId="20">
+  <w:num w:numId="20" w16cid:durableId="1223173944">
     <w:abstractNumId w:val="11"/>
   </w:num>
-  <w:num w:numId="21">
+  <w:num w:numId="21" w16cid:durableId="1529877615">
     <w:abstractNumId w:val="15"/>
   </w:num>
-  <w:num w:numId="22">
+  <w:num w:numId="22" w16cid:durableId="89400916">
     <w:abstractNumId w:val="10"/>
   </w:num>
-  <w:num w:numId="23">
+  <w:num w:numId="23" w16cid:durableId="857698504">
     <w:abstractNumId w:val="21"/>
   </w:num>
-  <w:num w:numId="24">
+  <w:num w:numId="24" w16cid:durableId="1699812875">
     <w:abstractNumId w:val="3"/>
   </w:num>
-  <w:num w:numId="25">
+  <w:num w:numId="25" w16cid:durableId="284501950">
     <w:abstractNumId w:val="23"/>
   </w:num>
 </w:numbering>
@@ -8022,14 +8018,14 @@
     <w:lsdException w:name="Unresolved Mention" w:semiHidden="1" w:unhideWhenUsed="1"/>
     <w:lsdException w:name="Smart Link" w:semiHidden="1" w:unhideWhenUsed="1"/>
   </w:latentStyles>
-  <w:style w:type="paragraph" w:default="1" w:styleId="Normlny">
+  <w:style w:type="paragraph" w:default="1" w:styleId="Normal">
     <w:name w:val="Normal"/>
     <w:qFormat/>
   </w:style>
-  <w:style w:type="paragraph" w:styleId="Nadpis1">
+  <w:style w:type="paragraph" w:styleId="Heading1">
     <w:name w:val="heading 1"/>
-    <w:basedOn w:val="Normlny"/>
-    <w:next w:val="Normlny"/>
+    <w:basedOn w:val="Normal"/>
+    <w:next w:val="Normal"/>
     <w:uiPriority w:val="9"/>
     <w:qFormat/>
     <w:pPr>
@@ -8043,10 +8039,10 @@
       <w:szCs w:val="40"/>
     </w:rPr>
   </w:style>
-  <w:style w:type="paragraph" w:styleId="Nadpis2">
+  <w:style w:type="paragraph" w:styleId="Heading2">
     <w:name w:val="heading 2"/>
-    <w:basedOn w:val="Normlny"/>
-    <w:next w:val="Normlny"/>
+    <w:basedOn w:val="Normal"/>
+    <w:next w:val="Normal"/>
     <w:uiPriority w:val="9"/>
     <w:unhideWhenUsed/>
     <w:qFormat/>
@@ -8061,10 +8057,10 @@
       <w:szCs w:val="32"/>
     </w:rPr>
   </w:style>
-  <w:style w:type="paragraph" w:styleId="Nadpis3">
+  <w:style w:type="paragraph" w:styleId="Heading3">
     <w:name w:val="heading 3"/>
-    <w:basedOn w:val="Normlny"/>
-    <w:next w:val="Normlny"/>
+    <w:basedOn w:val="Normal"/>
+    <w:next w:val="Normal"/>
     <w:uiPriority w:val="9"/>
     <w:semiHidden/>
     <w:unhideWhenUsed/>
@@ -8081,10 +8077,10 @@
       <w:szCs w:val="28"/>
     </w:rPr>
   </w:style>
-  <w:style w:type="paragraph" w:styleId="Nadpis4">
+  <w:style w:type="paragraph" w:styleId="Heading4">
     <w:name w:val="heading 4"/>
-    <w:basedOn w:val="Normlny"/>
-    <w:next w:val="Normlny"/>
+    <w:basedOn w:val="Normal"/>
+    <w:next w:val="Normal"/>
     <w:uiPriority w:val="9"/>
     <w:semiHidden/>
     <w:unhideWhenUsed/>
@@ -8101,10 +8097,10 @@
       <w:szCs w:val="24"/>
     </w:rPr>
   </w:style>
-  <w:style w:type="paragraph" w:styleId="Nadpis5">
+  <w:style w:type="paragraph" w:styleId="Heading5">
     <w:name w:val="heading 5"/>
-    <w:basedOn w:val="Normlny"/>
-    <w:next w:val="Normlny"/>
+    <w:basedOn w:val="Normal"/>
+    <w:next w:val="Normal"/>
     <w:uiPriority w:val="9"/>
     <w:semiHidden/>
     <w:unhideWhenUsed/>
@@ -8119,10 +8115,10 @@
       <w:color w:val="666666"/>
     </w:rPr>
   </w:style>
-  <w:style w:type="paragraph" w:styleId="Nadpis6">
+  <w:style w:type="paragraph" w:styleId="Heading6">
     <w:name w:val="heading 6"/>
-    <w:basedOn w:val="Normlny"/>
-    <w:next w:val="Normlny"/>
+    <w:basedOn w:val="Normal"/>
+    <w:next w:val="Normal"/>
     <w:uiPriority w:val="9"/>
     <w:semiHidden/>
     <w:unhideWhenUsed/>
@@ -8138,13 +8134,13 @@
       <w:color w:val="666666"/>
     </w:rPr>
   </w:style>
-  <w:style w:type="character" w:default="1" w:styleId="Predvolenpsmoodseku">
+  <w:style w:type="character" w:default="1" w:styleId="DefaultParagraphFont">
     <w:name w:val="Default Paragraph Font"/>
     <w:uiPriority w:val="1"/>
     <w:semiHidden/>
     <w:unhideWhenUsed/>
   </w:style>
-  <w:style w:type="table" w:default="1" w:styleId="Normlnatabuka">
+  <w:style w:type="table" w:default="1" w:styleId="TableNormal">
     <w:name w:val="Normal Table"/>
     <w:uiPriority w:val="99"/>
     <w:semiHidden/>
@@ -8159,15 +8155,15 @@
       </w:tblCellMar>
     </w:tblPr>
   </w:style>
-  <w:style w:type="numbering" w:default="1" w:styleId="Bezzoznamu">
+  <w:style w:type="numbering" w:default="1" w:styleId="NoList">
     <w:name w:val="No List"/>
     <w:uiPriority w:val="99"/>
     <w:semiHidden/>
     <w:unhideWhenUsed/>
   </w:style>
-  <w:style w:type="paragraph" w:styleId="Odsekzoznamu">
+  <w:style w:type="paragraph" w:styleId="ListParagraph">
     <w:name w:val="List Paragraph"/>
-    <w:basedOn w:val="Normlny"/>
+    <w:basedOn w:val="Normal"/>
     <w:uiPriority w:val="34"/>
     <w:qFormat/>
     <w:rsid w:val="00172AE1"/>
@@ -8176,10 +8172,10 @@
       <w:contextualSpacing/>
     </w:pPr>
   </w:style>
-  <w:style w:type="paragraph" w:styleId="Nzov">
+  <w:style w:type="paragraph" w:styleId="Title">
     <w:name w:val="Title"/>
-    <w:basedOn w:val="Normlny"/>
-    <w:next w:val="Normlny"/>
+    <w:basedOn w:val="Normal"/>
+    <w:next w:val="Normal"/>
     <w:uiPriority w:val="10"/>
     <w:qFormat/>
     <w:pPr>
@@ -8192,10 +8188,10 @@
       <w:szCs w:val="52"/>
     </w:rPr>
   </w:style>
-  <w:style w:type="paragraph" w:styleId="Podtitul">
+  <w:style w:type="paragraph" w:styleId="Subtitle">
     <w:name w:val="Subtitle"/>
-    <w:basedOn w:val="Normlny"/>
-    <w:next w:val="Normlny"/>
+    <w:basedOn w:val="Normal"/>
+    <w:next w:val="Normal"/>
     <w:uiPriority w:val="11"/>
     <w:qFormat/>
     <w:pPr>
@@ -8533,6 +8529,21 @@
 </file>
 
 <file path=customXml/item1.xml><?xml version="1.0" encoding="utf-8"?>
+<p:properties xmlns:p="http://schemas.microsoft.com/office/2006/metadata/properties" xmlns:xsi="http://www.w3.org/2001/XMLSchema-instance" xmlns:pc="http://schemas.microsoft.com/office/infopath/2007/PartnerControls">
+  <documentManagement/>
+</p:properties>
+</file>
+
+<file path=customXml/item2.xml><?xml version="1.0" encoding="utf-8"?>
+<?mso-contentType ?>
+<FormTemplates xmlns="http://schemas.microsoft.com/sharepoint/v3/contenttype/forms">
+  <Display>DocumentLibraryForm</Display>
+  <Edit>DocumentLibraryForm</Edit>
+  <New>DocumentLibraryForm</New>
+</FormTemplates>
+</file>
+
+<file path=customXml/item3.xml><?xml version="1.0" encoding="utf-8"?>
 <ct:contentTypeSchema xmlns:ct="http://schemas.microsoft.com/office/2006/metadata/contentType" xmlns:ma="http://schemas.microsoft.com/office/2006/metadata/properties/metaAttributes" ct:_="" ma:_="" ma:contentTypeName="Dokument" ma:contentTypeID="0x010100135903538566E84AA279925745D63787" ma:contentTypeVersion="2" ma:contentTypeDescription="Umožňuje vytvoriť nový dokument." ma:contentTypeScope="" ma:versionID="90bdf00ed6ec45b7b428e18db854b3a9">
   <xsd:schema xmlns:xsd="http://www.w3.org/2001/XMLSchema" xmlns:xs="http://www.w3.org/2001/XMLSchema" xmlns:p="http://schemas.microsoft.com/office/2006/metadata/properties" xmlns:ns2="48461e5d-0f15-48f5-b6f1-5265dba7308a" targetNamespace="http://schemas.microsoft.com/office/2006/metadata/properties" ma:root="true" ma:fieldsID="513dd29467bc08aef4f3c3677d5fe20a" ns2:_="">
     <xsd:import namespace="48461e5d-0f15-48f5-b6f1-5265dba7308a"/>
@@ -8664,23 +8675,13 @@
 </ct:contentTypeSchema>
 </file>
 
-<file path=customXml/item2.xml><?xml version="1.0" encoding="utf-8"?>
-<?mso-contentType ?>
-<FormTemplates xmlns="http://schemas.microsoft.com/sharepoint/v3/contenttype/forms">
-  <Display>DocumentLibraryForm</Display>
-  <Edit>DocumentLibraryForm</Edit>
-  <New>DocumentLibraryForm</New>
-</FormTemplates>
-</file>
-
-<file path=customXml/item3.xml><?xml version="1.0" encoding="utf-8"?>
-<p:properties xmlns:p="http://schemas.microsoft.com/office/2006/metadata/properties" xmlns:xsi="http://www.w3.org/2001/XMLSchema-instance" xmlns:pc="http://schemas.microsoft.com/office/infopath/2007/PartnerControls">
-  <documentManagement/>
-</p:properties>
-</file>
-
 <file path=customXml/itemProps1.xml><?xml version="1.0" encoding="utf-8"?>
-<ds:datastoreItem xmlns:ds="http://schemas.openxmlformats.org/officeDocument/2006/customXml" ds:itemID="{2B084446-76DC-4C91-AB7E-E9F70D45A5E5}"/>
+<ds:datastoreItem xmlns:ds="http://schemas.openxmlformats.org/officeDocument/2006/customXml" ds:itemID="{769DC1A9-8A6D-45B8-A11B-96A2701E34B6}">
+  <ds:schemaRefs>
+    <ds:schemaRef ds:uri="http://schemas.microsoft.com/office/2006/metadata/properties"/>
+    <ds:schemaRef ds:uri="http://schemas.microsoft.com/office/infopath/2007/PartnerControls"/>
+  </ds:schemaRefs>
+</ds:datastoreItem>
 </file>
 
 <file path=customXml/itemProps2.xml><?xml version="1.0" encoding="utf-8"?>
@@ -8692,17 +8693,19 @@
 </file>
 
 <file path=customXml/itemProps3.xml><?xml version="1.0" encoding="utf-8"?>
-<ds:datastoreItem xmlns:ds="http://schemas.openxmlformats.org/officeDocument/2006/customXml" ds:itemID="{769DC1A9-8A6D-45B8-A11B-96A2701E34B6}">
+<ds:datastoreItem xmlns:ds="http://schemas.openxmlformats.org/officeDocument/2006/customXml" ds:itemID="{2B084446-76DC-4C91-AB7E-E9F70D45A5E5}">
   <ds:schemaRefs>
+    <ds:schemaRef ds:uri="http://schemas.microsoft.com/office/2006/metadata/contentType"/>
+    <ds:schemaRef ds:uri="http://schemas.microsoft.com/office/2006/metadata/properties/metaAttributes"/>
+    <ds:schemaRef ds:uri="http://www.w3.org/2001/XMLSchema"/>
+    <ds:schemaRef ds:uri="http://schemas.microsoft.com/office/2006/metadata/properties"/>
+    <ds:schemaRef ds:uri="48461e5d-0f15-48f5-b6f1-5265dba7308a"/>
     <ds:schemaRef ds:uri="http://schemas.microsoft.com/office/2006/documentManagement/types"/>
-    <ds:schemaRef ds:uri="http://purl.org/dc/elements/1.1/"/>
-    <ds:schemaRef ds:uri="http://purl.org/dc/dcmitype/"/>
-    <ds:schemaRef ds:uri="http://schemas.microsoft.com/office/2006/metadata/properties"/>
-    <ds:schemaRef ds:uri="http://www.w3.org/XML/1998/namespace"/>
-    <ds:schemaRef ds:uri="http://purl.org/dc/terms/"/>
-    <ds:schemaRef ds:uri="6f48e934-2cb7-40e6-9b94-103168a9f7f4"/>
     <ds:schemaRef ds:uri="http://schemas.microsoft.com/office/infopath/2007/PartnerControls"/>
     <ds:schemaRef ds:uri="http://schemas.openxmlformats.org/package/2006/metadata/core-properties"/>
+    <ds:schemaRef ds:uri="http://purl.org/dc/elements/1.1/"/>
+    <ds:schemaRef ds:uri="http://purl.org/dc/terms/"/>
+    <ds:schemaRef ds:uri="http://schemas.microsoft.com/internal/obd"/>
   </ds:schemaRefs>
 </ds:datastoreItem>
 </file>
</xml_diff>